<commit_message>
Added all prototype web forms
</commit_message>
<xml_diff>
--- a/Documentation/T-Train/T-Train Data Dictionary.docx
+++ b/Documentation/T-Train/T-Train Data Dictionary.docx
@@ -4,8 +4,8 @@
   <w:body>
     <w:tbl>
       <w:tblPr>
-        <w:tblStyle w:val="Tabela-Siatka"/>
-        <w:tblpPr w:leftFromText="180" w:rightFromText="180" w:vertAnchor="page" w:horzAnchor="margin" w:tblpXSpec="center" w:tblpY="631"/>
+        <w:tblStyle w:val="TableGrid"/>
+        <w:tblpPr w:leftFromText="180" w:rightFromText="180" w:vertAnchor="page" w:horzAnchor="margin" w:tblpY="2962"/>
         <w:tblW w:w="9493" w:type="dxa"/>
         <w:tblLook w:val="04A0" w:firstRow="1" w:lastRow="0" w:firstColumn="1" w:lastColumn="0" w:noHBand="0" w:noVBand="1"/>
       </w:tblPr>
@@ -1521,8 +1521,10 @@
             <w:tcBorders>
               <w:top w:val="single" w:sz="12" w:space="0" w:color="auto"/>
               <w:left w:val="single" w:sz="12" w:space="0" w:color="auto"/>
-              <w:right w:val="single" w:sz="12" w:space="0" w:color="auto"/>
-            </w:tcBorders>
+              <w:bottom w:val="single" w:sz="4" w:space="0" w:color="auto"/>
+              <w:right w:val="single" w:sz="12" w:space="0" w:color="auto"/>
+            </w:tcBorders>
+            <w:shd w:val="clear" w:color="auto" w:fill="auto"/>
           </w:tcPr>
           <w:p>
             <w:pPr>
@@ -1634,6 +1636,7 @@
             <w:tcW w:w="1402" w:type="dxa"/>
             <w:vMerge/>
             <w:tcBorders>
+              <w:top w:val="single" w:sz="12" w:space="0" w:color="auto"/>
               <w:left w:val="single" w:sz="12" w:space="0" w:color="auto"/>
               <w:right w:val="single" w:sz="12" w:space="0" w:color="auto"/>
             </w:tcBorders>
@@ -1650,21 +1653,22 @@
           <w:tcPr>
             <w:tcW w:w="2306" w:type="dxa"/>
             <w:tcBorders>
-              <w:left w:val="single" w:sz="12" w:space="0" w:color="auto"/>
-              <w:right w:val="single" w:sz="12" w:space="0" w:color="auto"/>
-            </w:tcBorders>
-          </w:tcPr>
-          <w:p>
-            <w:pPr>
-              <w:rPr>
-                <w:noProof/>
-              </w:rPr>
-            </w:pPr>
-            <w:r>
-              <w:rPr>
-                <w:noProof/>
-              </w:rPr>
-              <w:t>TicketTypeName</w:t>
+              <w:top w:val="single" w:sz="4" w:space="0" w:color="auto"/>
+              <w:left w:val="single" w:sz="12" w:space="0" w:color="auto"/>
+              <w:right w:val="single" w:sz="12" w:space="0" w:color="auto"/>
+            </w:tcBorders>
+          </w:tcPr>
+          <w:p>
+            <w:pPr>
+              <w:rPr>
+                <w:noProof/>
+              </w:rPr>
+            </w:pPr>
+            <w:r>
+              <w:rPr>
+                <w:noProof/>
+              </w:rPr>
+              <w:t>TicketTypeRefundable</w:t>
             </w:r>
           </w:p>
         </w:tc>
@@ -1672,21 +1676,22 @@
           <w:tcPr>
             <w:tcW w:w="1836" w:type="dxa"/>
             <w:tcBorders>
-              <w:left w:val="single" w:sz="12" w:space="0" w:color="auto"/>
-              <w:right w:val="single" w:sz="12" w:space="0" w:color="auto"/>
-            </w:tcBorders>
-          </w:tcPr>
-          <w:p>
-            <w:pPr>
-              <w:rPr>
-                <w:noProof/>
-              </w:rPr>
-            </w:pPr>
-            <w:r>
-              <w:rPr>
-                <w:noProof/>
-              </w:rPr>
-              <w:t>Name of the ticket type</w:t>
+              <w:top w:val="single" w:sz="4" w:space="0" w:color="auto"/>
+              <w:left w:val="single" w:sz="12" w:space="0" w:color="auto"/>
+              <w:right w:val="single" w:sz="12" w:space="0" w:color="auto"/>
+            </w:tcBorders>
+          </w:tcPr>
+          <w:p>
+            <w:pPr>
+              <w:rPr>
+                <w:noProof/>
+              </w:rPr>
+            </w:pPr>
+            <w:r>
+              <w:rPr>
+                <w:noProof/>
+              </w:rPr>
+              <w:t>Refundable or not?</w:t>
             </w:r>
           </w:p>
         </w:tc>
@@ -1694,21 +1699,22 @@
           <w:tcPr>
             <w:tcW w:w="1216" w:type="dxa"/>
             <w:tcBorders>
-              <w:left w:val="single" w:sz="12" w:space="0" w:color="auto"/>
-              <w:right w:val="single" w:sz="12" w:space="0" w:color="auto"/>
-            </w:tcBorders>
-          </w:tcPr>
-          <w:p>
-            <w:pPr>
-              <w:rPr>
-                <w:noProof/>
-              </w:rPr>
-            </w:pPr>
-            <w:r>
-              <w:rPr>
-                <w:noProof/>
-              </w:rPr>
-              <w:t>Varchar</w:t>
+              <w:top w:val="single" w:sz="4" w:space="0" w:color="auto"/>
+              <w:left w:val="single" w:sz="12" w:space="0" w:color="auto"/>
+              <w:right w:val="single" w:sz="12" w:space="0" w:color="auto"/>
+            </w:tcBorders>
+          </w:tcPr>
+          <w:p>
+            <w:pPr>
+              <w:rPr>
+                <w:noProof/>
+              </w:rPr>
+            </w:pPr>
+            <w:r>
+              <w:rPr>
+                <w:noProof/>
+              </w:rPr>
+              <w:t>Boolean</w:t>
             </w:r>
           </w:p>
         </w:tc>
@@ -1716,21 +1722,22 @@
           <w:tcPr>
             <w:tcW w:w="1152" w:type="dxa"/>
             <w:tcBorders>
-              <w:left w:val="single" w:sz="12" w:space="0" w:color="auto"/>
-              <w:right w:val="single" w:sz="12" w:space="0" w:color="auto"/>
-            </w:tcBorders>
-          </w:tcPr>
-          <w:p>
-            <w:pPr>
-              <w:rPr>
-                <w:noProof/>
-              </w:rPr>
-            </w:pPr>
-            <w:r>
-              <w:rPr>
-                <w:noProof/>
-              </w:rPr>
-              <w:t>50</w:t>
+              <w:top w:val="single" w:sz="4" w:space="0" w:color="auto"/>
+              <w:left w:val="single" w:sz="12" w:space="0" w:color="auto"/>
+              <w:right w:val="single" w:sz="12" w:space="0" w:color="auto"/>
+            </w:tcBorders>
+          </w:tcPr>
+          <w:p>
+            <w:pPr>
+              <w:rPr>
+                <w:noProof/>
+              </w:rPr>
+            </w:pPr>
+            <w:r>
+              <w:rPr>
+                <w:noProof/>
+              </w:rPr>
+              <w:t>1</w:t>
             </w:r>
           </w:p>
         </w:tc>
@@ -1762,7 +1769,6 @@
             <w:vMerge/>
             <w:tcBorders>
               <w:left w:val="single" w:sz="12" w:space="0" w:color="auto"/>
-              <w:bottom w:val="single" w:sz="12" w:space="0" w:color="auto"/>
               <w:right w:val="single" w:sz="12" w:space="0" w:color="auto"/>
             </w:tcBorders>
           </w:tcPr>
@@ -1779,21 +1785,20 @@
             <w:tcW w:w="2306" w:type="dxa"/>
             <w:tcBorders>
               <w:left w:val="single" w:sz="12" w:space="0" w:color="auto"/>
-              <w:bottom w:val="single" w:sz="12" w:space="0" w:color="auto"/>
-              <w:right w:val="single" w:sz="12" w:space="0" w:color="auto"/>
-            </w:tcBorders>
-          </w:tcPr>
-          <w:p>
-            <w:pPr>
-              <w:rPr>
-                <w:noProof/>
-              </w:rPr>
-            </w:pPr>
-            <w:r>
-              <w:rPr>
-                <w:noProof/>
-              </w:rPr>
-              <w:t>TicketTypeActive</w:t>
+              <w:right w:val="single" w:sz="12" w:space="0" w:color="auto"/>
+            </w:tcBorders>
+          </w:tcPr>
+          <w:p>
+            <w:pPr>
+              <w:rPr>
+                <w:noProof/>
+              </w:rPr>
+            </w:pPr>
+            <w:r>
+              <w:rPr>
+                <w:noProof/>
+              </w:rPr>
+              <w:t>TicketTypeName</w:t>
             </w:r>
           </w:p>
         </w:tc>
@@ -1802,21 +1807,20 @@
             <w:tcW w:w="1836" w:type="dxa"/>
             <w:tcBorders>
               <w:left w:val="single" w:sz="12" w:space="0" w:color="auto"/>
-              <w:bottom w:val="single" w:sz="12" w:space="0" w:color="auto"/>
-              <w:right w:val="single" w:sz="12" w:space="0" w:color="auto"/>
-            </w:tcBorders>
-          </w:tcPr>
-          <w:p>
-            <w:pPr>
-              <w:rPr>
-                <w:noProof/>
-              </w:rPr>
-            </w:pPr>
-            <w:r>
-              <w:rPr>
-                <w:noProof/>
-              </w:rPr>
-              <w:t>Ticket type active or disabled</w:t>
+              <w:right w:val="single" w:sz="12" w:space="0" w:color="auto"/>
+            </w:tcBorders>
+          </w:tcPr>
+          <w:p>
+            <w:pPr>
+              <w:rPr>
+                <w:noProof/>
+              </w:rPr>
+            </w:pPr>
+            <w:r>
+              <w:rPr>
+                <w:noProof/>
+              </w:rPr>
+              <w:t>Name of the ticket type</w:t>
             </w:r>
           </w:p>
         </w:tc>
@@ -1825,21 +1829,20 @@
             <w:tcW w:w="1216" w:type="dxa"/>
             <w:tcBorders>
               <w:left w:val="single" w:sz="12" w:space="0" w:color="auto"/>
-              <w:bottom w:val="single" w:sz="12" w:space="0" w:color="auto"/>
-              <w:right w:val="single" w:sz="12" w:space="0" w:color="auto"/>
-            </w:tcBorders>
-          </w:tcPr>
-          <w:p>
-            <w:pPr>
-              <w:rPr>
-                <w:noProof/>
-              </w:rPr>
-            </w:pPr>
-            <w:r>
-              <w:rPr>
-                <w:noProof/>
-              </w:rPr>
-              <w:t>Boolean</w:t>
+              <w:right w:val="single" w:sz="12" w:space="0" w:color="auto"/>
+            </w:tcBorders>
+          </w:tcPr>
+          <w:p>
+            <w:pPr>
+              <w:rPr>
+                <w:noProof/>
+              </w:rPr>
+            </w:pPr>
+            <w:r>
+              <w:rPr>
+                <w:noProof/>
+              </w:rPr>
+              <w:t>Varchar</w:t>
             </w:r>
           </w:p>
         </w:tc>
@@ -1848,21 +1851,20 @@
             <w:tcW w:w="1152" w:type="dxa"/>
             <w:tcBorders>
               <w:left w:val="single" w:sz="12" w:space="0" w:color="auto"/>
-              <w:bottom w:val="single" w:sz="12" w:space="0" w:color="auto"/>
-              <w:right w:val="single" w:sz="12" w:space="0" w:color="auto"/>
-            </w:tcBorders>
-          </w:tcPr>
-          <w:p>
-            <w:pPr>
-              <w:rPr>
-                <w:noProof/>
-              </w:rPr>
-            </w:pPr>
-            <w:r>
-              <w:rPr>
-                <w:noProof/>
-              </w:rPr>
-              <w:t>1</w:t>
+              <w:right w:val="single" w:sz="12" w:space="0" w:color="auto"/>
+            </w:tcBorders>
+          </w:tcPr>
+          <w:p>
+            <w:pPr>
+              <w:rPr>
+                <w:noProof/>
+              </w:rPr>
+            </w:pPr>
+            <w:r>
+              <w:rPr>
+                <w:noProof/>
+              </w:rPr>
+              <w:t>50</w:t>
             </w:r>
           </w:p>
         </w:tc>
@@ -1891,47 +1893,41 @@
         <w:tc>
           <w:tcPr>
             <w:tcW w:w="1402" w:type="dxa"/>
-            <w:vMerge w:val="restart"/>
-            <w:tcBorders>
-              <w:top w:val="single" w:sz="12" w:space="0" w:color="auto"/>
-              <w:left w:val="single" w:sz="12" w:space="0" w:color="auto"/>
-              <w:right w:val="single" w:sz="12" w:space="0" w:color="auto"/>
-            </w:tcBorders>
-          </w:tcPr>
-          <w:p>
-            <w:pPr>
-              <w:rPr>
-                <w:noProof/>
-              </w:rPr>
-            </w:pPr>
-            <w:r>
-              <w:rPr>
-                <w:noProof/>
-              </w:rPr>
-              <w:t>Connection</w:t>
-            </w:r>
+            <w:vMerge/>
+            <w:tcBorders>
+              <w:left w:val="single" w:sz="12" w:space="0" w:color="auto"/>
+              <w:bottom w:val="single" w:sz="12" w:space="0" w:color="auto"/>
+              <w:right w:val="single" w:sz="12" w:space="0" w:color="auto"/>
+            </w:tcBorders>
+          </w:tcPr>
+          <w:p>
+            <w:pPr>
+              <w:rPr>
+                <w:noProof/>
+              </w:rPr>
+            </w:pPr>
           </w:p>
         </w:tc>
         <w:tc>
           <w:tcPr>
             <w:tcW w:w="2306" w:type="dxa"/>
             <w:tcBorders>
-              <w:top w:val="single" w:sz="12" w:space="0" w:color="auto"/>
-              <w:left w:val="single" w:sz="12" w:space="0" w:color="auto"/>
-              <w:right w:val="single" w:sz="12" w:space="0" w:color="auto"/>
-            </w:tcBorders>
-          </w:tcPr>
-          <w:p>
-            <w:pPr>
-              <w:rPr>
-                <w:noProof/>
-              </w:rPr>
-            </w:pPr>
-            <w:r>
-              <w:rPr>
-                <w:noProof/>
-              </w:rPr>
-              <w:t>ConnectionId</w:t>
+              <w:left w:val="single" w:sz="12" w:space="0" w:color="auto"/>
+              <w:bottom w:val="single" w:sz="12" w:space="0" w:color="auto"/>
+              <w:right w:val="single" w:sz="12" w:space="0" w:color="auto"/>
+            </w:tcBorders>
+          </w:tcPr>
+          <w:p>
+            <w:pPr>
+              <w:rPr>
+                <w:noProof/>
+              </w:rPr>
+            </w:pPr>
+            <w:r>
+              <w:rPr>
+                <w:noProof/>
+              </w:rPr>
+              <w:t>TicketTypeActive</w:t>
             </w:r>
           </w:p>
         </w:tc>
@@ -1939,22 +1935,22 @@
           <w:tcPr>
             <w:tcW w:w="1836" w:type="dxa"/>
             <w:tcBorders>
-              <w:top w:val="single" w:sz="12" w:space="0" w:color="auto"/>
-              <w:left w:val="single" w:sz="12" w:space="0" w:color="auto"/>
-              <w:right w:val="single" w:sz="12" w:space="0" w:color="auto"/>
-            </w:tcBorders>
-          </w:tcPr>
-          <w:p>
-            <w:pPr>
-              <w:rPr>
-                <w:noProof/>
-              </w:rPr>
-            </w:pPr>
-            <w:r>
-              <w:rPr>
-                <w:noProof/>
-              </w:rPr>
-              <w:t>Unique ID of a connection</w:t>
+              <w:left w:val="single" w:sz="12" w:space="0" w:color="auto"/>
+              <w:bottom w:val="single" w:sz="12" w:space="0" w:color="auto"/>
+              <w:right w:val="single" w:sz="12" w:space="0" w:color="auto"/>
+            </w:tcBorders>
+          </w:tcPr>
+          <w:p>
+            <w:pPr>
+              <w:rPr>
+                <w:noProof/>
+              </w:rPr>
+            </w:pPr>
+            <w:r>
+              <w:rPr>
+                <w:noProof/>
+              </w:rPr>
+              <w:t>Ticket type active or disabled</w:t>
             </w:r>
           </w:p>
         </w:tc>
@@ -1962,22 +1958,22 @@
           <w:tcPr>
             <w:tcW w:w="1216" w:type="dxa"/>
             <w:tcBorders>
-              <w:top w:val="single" w:sz="12" w:space="0" w:color="auto"/>
-              <w:left w:val="single" w:sz="12" w:space="0" w:color="auto"/>
-              <w:right w:val="single" w:sz="12" w:space="0" w:color="auto"/>
-            </w:tcBorders>
-          </w:tcPr>
-          <w:p>
-            <w:pPr>
-              <w:rPr>
-                <w:noProof/>
-              </w:rPr>
-            </w:pPr>
-            <w:r>
-              <w:rPr>
-                <w:noProof/>
-              </w:rPr>
-              <w:t>Int (Key)</w:t>
+              <w:left w:val="single" w:sz="12" w:space="0" w:color="auto"/>
+              <w:bottom w:val="single" w:sz="12" w:space="0" w:color="auto"/>
+              <w:right w:val="single" w:sz="12" w:space="0" w:color="auto"/>
+            </w:tcBorders>
+          </w:tcPr>
+          <w:p>
+            <w:pPr>
+              <w:rPr>
+                <w:noProof/>
+              </w:rPr>
+            </w:pPr>
+            <w:r>
+              <w:rPr>
+                <w:noProof/>
+              </w:rPr>
+              <w:t>Boolean</w:t>
             </w:r>
           </w:p>
         </w:tc>
@@ -1985,22 +1981,22 @@
           <w:tcPr>
             <w:tcW w:w="1152" w:type="dxa"/>
             <w:tcBorders>
-              <w:top w:val="single" w:sz="12" w:space="0" w:color="auto"/>
-              <w:left w:val="single" w:sz="12" w:space="0" w:color="auto"/>
-              <w:right w:val="single" w:sz="12" w:space="0" w:color="auto"/>
-            </w:tcBorders>
-          </w:tcPr>
-          <w:p>
-            <w:pPr>
-              <w:rPr>
-                <w:noProof/>
-              </w:rPr>
-            </w:pPr>
-            <w:r>
-              <w:rPr>
-                <w:noProof/>
-              </w:rPr>
-              <w:t>10</w:t>
+              <w:left w:val="single" w:sz="12" w:space="0" w:color="auto"/>
+              <w:bottom w:val="single" w:sz="12" w:space="0" w:color="auto"/>
+              <w:right w:val="single" w:sz="12" w:space="0" w:color="auto"/>
+            </w:tcBorders>
+          </w:tcPr>
+          <w:p>
+            <w:pPr>
+              <w:rPr>
+                <w:noProof/>
+              </w:rPr>
+            </w:pPr>
+            <w:r>
+              <w:rPr>
+                <w:noProof/>
+              </w:rPr>
+              <w:t>1</w:t>
             </w:r>
           </w:p>
         </w:tc>
@@ -2029,39 +2025,47 @@
         <w:tc>
           <w:tcPr>
             <w:tcW w:w="1402" w:type="dxa"/>
-            <w:vMerge/>
-            <w:tcBorders>
-              <w:left w:val="single" w:sz="12" w:space="0" w:color="auto"/>
-              <w:right w:val="single" w:sz="12" w:space="0" w:color="auto"/>
-            </w:tcBorders>
-          </w:tcPr>
-          <w:p>
-            <w:pPr>
-              <w:rPr>
-                <w:noProof/>
-              </w:rPr>
-            </w:pPr>
+            <w:vMerge w:val="restart"/>
+            <w:tcBorders>
+              <w:top w:val="single" w:sz="12" w:space="0" w:color="auto"/>
+              <w:left w:val="single" w:sz="12" w:space="0" w:color="auto"/>
+              <w:right w:val="single" w:sz="12" w:space="0" w:color="auto"/>
+            </w:tcBorders>
+          </w:tcPr>
+          <w:p>
+            <w:pPr>
+              <w:rPr>
+                <w:noProof/>
+              </w:rPr>
+            </w:pPr>
+            <w:r>
+              <w:rPr>
+                <w:noProof/>
+              </w:rPr>
+              <w:t>Connection</w:t>
+            </w:r>
           </w:p>
         </w:tc>
         <w:tc>
           <w:tcPr>
             <w:tcW w:w="2306" w:type="dxa"/>
             <w:tcBorders>
-              <w:left w:val="single" w:sz="12" w:space="0" w:color="auto"/>
-              <w:right w:val="single" w:sz="12" w:space="0" w:color="auto"/>
-            </w:tcBorders>
-          </w:tcPr>
-          <w:p>
-            <w:pPr>
-              <w:rPr>
-                <w:noProof/>
-              </w:rPr>
-            </w:pPr>
-            <w:r>
-              <w:rPr>
-                <w:noProof/>
-              </w:rPr>
-              <w:t>ConnectionDate</w:t>
+              <w:top w:val="single" w:sz="12" w:space="0" w:color="auto"/>
+              <w:left w:val="single" w:sz="12" w:space="0" w:color="auto"/>
+              <w:right w:val="single" w:sz="12" w:space="0" w:color="auto"/>
+            </w:tcBorders>
+          </w:tcPr>
+          <w:p>
+            <w:pPr>
+              <w:rPr>
+                <w:noProof/>
+              </w:rPr>
+            </w:pPr>
+            <w:r>
+              <w:rPr>
+                <w:noProof/>
+              </w:rPr>
+              <w:t>ConnectionId</w:t>
             </w:r>
           </w:p>
         </w:tc>
@@ -2069,44 +2073,45 @@
           <w:tcPr>
             <w:tcW w:w="1836" w:type="dxa"/>
             <w:tcBorders>
-              <w:left w:val="single" w:sz="12" w:space="0" w:color="auto"/>
-              <w:right w:val="single" w:sz="12" w:space="0" w:color="auto"/>
-            </w:tcBorders>
-          </w:tcPr>
-          <w:p>
-            <w:pPr>
-              <w:rPr>
-                <w:noProof/>
-              </w:rPr>
-            </w:pPr>
-            <w:r>
-              <w:rPr>
-                <w:noProof/>
-              </w:rPr>
-              <w:t>Exact date of the connection</w:t>
+              <w:top w:val="single" w:sz="12" w:space="0" w:color="auto"/>
+              <w:left w:val="single" w:sz="12" w:space="0" w:color="auto"/>
+              <w:right w:val="single" w:sz="12" w:space="0" w:color="auto"/>
+            </w:tcBorders>
+          </w:tcPr>
+          <w:p>
+            <w:pPr>
+              <w:rPr>
+                <w:noProof/>
+              </w:rPr>
+            </w:pPr>
+            <w:r>
+              <w:rPr>
+                <w:noProof/>
+              </w:rPr>
+              <w:t>Unique ID of a connection</w:t>
             </w:r>
           </w:p>
         </w:tc>
         <w:tc>
           <w:tcPr>
             <w:tcW w:w="1216" w:type="dxa"/>
-            <w:vMerge w:val="restart"/>
-            <w:tcBorders>
-              <w:left w:val="single" w:sz="12" w:space="0" w:color="auto"/>
-              <w:right w:val="single" w:sz="12" w:space="0" w:color="auto"/>
-            </w:tcBorders>
-          </w:tcPr>
-          <w:p>
-            <w:pPr>
-              <w:rPr>
-                <w:noProof/>
-              </w:rPr>
-            </w:pPr>
-            <w:r>
-              <w:rPr>
-                <w:noProof/>
-              </w:rPr>
-              <w:t>Date</w:t>
+            <w:tcBorders>
+              <w:top w:val="single" w:sz="12" w:space="0" w:color="auto"/>
+              <w:left w:val="single" w:sz="12" w:space="0" w:color="auto"/>
+              <w:right w:val="single" w:sz="12" w:space="0" w:color="auto"/>
+            </w:tcBorders>
+          </w:tcPr>
+          <w:p>
+            <w:pPr>
+              <w:rPr>
+                <w:noProof/>
+              </w:rPr>
+            </w:pPr>
+            <w:r>
+              <w:rPr>
+                <w:noProof/>
+              </w:rPr>
+              <w:t>Int (Key)</w:t>
             </w:r>
           </w:p>
         </w:tc>
@@ -2114,21 +2119,22 @@
           <w:tcPr>
             <w:tcW w:w="1152" w:type="dxa"/>
             <w:tcBorders>
-              <w:left w:val="single" w:sz="12" w:space="0" w:color="auto"/>
-              <w:right w:val="single" w:sz="12" w:space="0" w:color="auto"/>
-            </w:tcBorders>
-          </w:tcPr>
-          <w:p>
-            <w:pPr>
-              <w:rPr>
-                <w:noProof/>
-              </w:rPr>
-            </w:pPr>
-            <w:r>
-              <w:rPr>
-                <w:noProof/>
-              </w:rPr>
-              <w:t>50</w:t>
+              <w:top w:val="single" w:sz="12" w:space="0" w:color="auto"/>
+              <w:left w:val="single" w:sz="12" w:space="0" w:color="auto"/>
+              <w:right w:val="single" w:sz="12" w:space="0" w:color="auto"/>
+            </w:tcBorders>
+          </w:tcPr>
+          <w:p>
+            <w:pPr>
+              <w:rPr>
+                <w:noProof/>
+              </w:rPr>
+            </w:pPr>
+            <w:r>
+              <w:rPr>
+                <w:noProof/>
+              </w:rPr>
+              <w:t>10</w:t>
             </w:r>
           </w:p>
         </w:tc>
@@ -2189,7 +2195,7 @@
               <w:rPr>
                 <w:noProof/>
               </w:rPr>
-              <w:t>ConnectionTime</w:t>
+              <w:t>ConnectionDate</w:t>
             </w:r>
           </w:p>
         </w:tc>
@@ -2211,25 +2217,31 @@
               <w:rPr>
                 <w:noProof/>
               </w:rPr>
-              <w:t>Exact time of the connection</w:t>
+              <w:t>Exact date of the connection</w:t>
             </w:r>
           </w:p>
         </w:tc>
         <w:tc>
           <w:tcPr>
             <w:tcW w:w="1216" w:type="dxa"/>
-            <w:vMerge/>
-            <w:tcBorders>
-              <w:left w:val="single" w:sz="12" w:space="0" w:color="auto"/>
-              <w:right w:val="single" w:sz="12" w:space="0" w:color="auto"/>
-            </w:tcBorders>
-          </w:tcPr>
-          <w:p>
-            <w:pPr>
-              <w:rPr>
-                <w:noProof/>
-              </w:rPr>
-            </w:pPr>
+            <w:vMerge w:val="restart"/>
+            <w:tcBorders>
+              <w:left w:val="single" w:sz="12" w:space="0" w:color="auto"/>
+              <w:right w:val="single" w:sz="12" w:space="0" w:color="auto"/>
+            </w:tcBorders>
+          </w:tcPr>
+          <w:p>
+            <w:pPr>
+              <w:rPr>
+                <w:noProof/>
+              </w:rPr>
+            </w:pPr>
+            <w:r>
+              <w:rPr>
+                <w:noProof/>
+              </w:rPr>
+              <w:t>Date</w:t>
+            </w:r>
           </w:p>
         </w:tc>
         <w:tc>
@@ -2311,7 +2323,7 @@
               <w:rPr>
                 <w:noProof/>
               </w:rPr>
-              <w:t>ConnectionStartStation</w:t>
+              <w:t>ConnectionTime</w:t>
             </w:r>
           </w:p>
         </w:tc>
@@ -2333,31 +2345,25 @@
               <w:rPr>
                 <w:noProof/>
               </w:rPr>
-              <w:t>Station of departure</w:t>
+              <w:t>Exact time of the connection</w:t>
             </w:r>
           </w:p>
         </w:tc>
         <w:tc>
           <w:tcPr>
             <w:tcW w:w="1216" w:type="dxa"/>
-            <w:vMerge w:val="restart"/>
-            <w:tcBorders>
-              <w:left w:val="single" w:sz="12" w:space="0" w:color="auto"/>
-              <w:right w:val="single" w:sz="12" w:space="0" w:color="auto"/>
-            </w:tcBorders>
-          </w:tcPr>
-          <w:p>
-            <w:pPr>
-              <w:rPr>
-                <w:noProof/>
-              </w:rPr>
-            </w:pPr>
-            <w:r>
-              <w:rPr>
-                <w:noProof/>
-              </w:rPr>
-              <w:t>Varchar</w:t>
-            </w:r>
+            <w:vMerge/>
+            <w:tcBorders>
+              <w:left w:val="single" w:sz="12" w:space="0" w:color="auto"/>
+              <w:right w:val="single" w:sz="12" w:space="0" w:color="auto"/>
+            </w:tcBorders>
+          </w:tcPr>
+          <w:p>
+            <w:pPr>
+              <w:rPr>
+                <w:noProof/>
+              </w:rPr>
+            </w:pPr>
           </w:p>
         </w:tc>
         <w:tc>
@@ -2378,7 +2384,7 @@
               <w:rPr>
                 <w:noProof/>
               </w:rPr>
-              <w:t>30</w:t>
+              <w:t>50</w:t>
             </w:r>
           </w:p>
         </w:tc>
@@ -2439,7 +2445,7 @@
               <w:rPr>
                 <w:noProof/>
               </w:rPr>
-              <w:t>ConnectionEndStation</w:t>
+              <w:t>ConnectionStartStation</w:t>
             </w:r>
           </w:p>
         </w:tc>
@@ -2461,25 +2467,31 @@
               <w:rPr>
                 <w:noProof/>
               </w:rPr>
-              <w:t>Station of arrival</w:t>
+              <w:t>Station of departure</w:t>
             </w:r>
           </w:p>
         </w:tc>
         <w:tc>
           <w:tcPr>
             <w:tcW w:w="1216" w:type="dxa"/>
-            <w:vMerge/>
-            <w:tcBorders>
-              <w:left w:val="single" w:sz="12" w:space="0" w:color="auto"/>
-              <w:right w:val="single" w:sz="12" w:space="0" w:color="auto"/>
-            </w:tcBorders>
-          </w:tcPr>
-          <w:p>
-            <w:pPr>
-              <w:rPr>
-                <w:noProof/>
-              </w:rPr>
-            </w:pPr>
+            <w:vMerge w:val="restart"/>
+            <w:tcBorders>
+              <w:left w:val="single" w:sz="12" w:space="0" w:color="auto"/>
+              <w:right w:val="single" w:sz="12" w:space="0" w:color="auto"/>
+            </w:tcBorders>
+          </w:tcPr>
+          <w:p>
+            <w:pPr>
+              <w:rPr>
+                <w:noProof/>
+              </w:rPr>
+            </w:pPr>
+            <w:r>
+              <w:rPr>
+                <w:noProof/>
+              </w:rPr>
+              <w:t>Varchar</w:t>
+            </w:r>
           </w:p>
         </w:tc>
         <w:tc>
@@ -2561,7 +2573,7 @@
               <w:rPr>
                 <w:noProof/>
               </w:rPr>
-              <w:t>ConnectionTicketLimit</w:t>
+              <w:t>ConnectionEndStation</w:t>
             </w:r>
           </w:p>
         </w:tc>
@@ -2583,30 +2595,25 @@
               <w:rPr>
                 <w:noProof/>
               </w:rPr>
-              <w:t>How many tickets remain for connection</w:t>
+              <w:t>Station of arrival</w:t>
             </w:r>
           </w:p>
         </w:tc>
         <w:tc>
           <w:tcPr>
             <w:tcW w:w="1216" w:type="dxa"/>
-            <w:tcBorders>
-              <w:left w:val="single" w:sz="12" w:space="0" w:color="auto"/>
-              <w:right w:val="single" w:sz="12" w:space="0" w:color="auto"/>
-            </w:tcBorders>
-          </w:tcPr>
-          <w:p>
-            <w:pPr>
-              <w:rPr>
-                <w:noProof/>
-              </w:rPr>
-            </w:pPr>
-            <w:r>
-              <w:rPr>
-                <w:noProof/>
-              </w:rPr>
-              <w:t>Int</w:t>
-            </w:r>
+            <w:vMerge/>
+            <w:tcBorders>
+              <w:left w:val="single" w:sz="12" w:space="0" w:color="auto"/>
+              <w:right w:val="single" w:sz="12" w:space="0" w:color="auto"/>
+            </w:tcBorders>
+          </w:tcPr>
+          <w:p>
+            <w:pPr>
+              <w:rPr>
+                <w:noProof/>
+              </w:rPr>
+            </w:pPr>
           </w:p>
         </w:tc>
         <w:tc>
@@ -2627,7 +2634,7 @@
               <w:rPr>
                 <w:noProof/>
               </w:rPr>
-              <w:t>5</w:t>
+              <w:t>30</w:t>
             </w:r>
           </w:p>
         </w:tc>
@@ -2659,7 +2666,6 @@
             <w:vMerge/>
             <w:tcBorders>
               <w:left w:val="single" w:sz="12" w:space="0" w:color="auto"/>
-              <w:bottom w:val="single" w:sz="12" w:space="0" w:color="auto"/>
               <w:right w:val="single" w:sz="12" w:space="0" w:color="auto"/>
             </w:tcBorders>
           </w:tcPr>
@@ -2676,21 +2682,20 @@
             <w:tcW w:w="2306" w:type="dxa"/>
             <w:tcBorders>
               <w:left w:val="single" w:sz="12" w:space="0" w:color="auto"/>
-              <w:bottom w:val="single" w:sz="12" w:space="0" w:color="auto"/>
-              <w:right w:val="single" w:sz="12" w:space="0" w:color="auto"/>
-            </w:tcBorders>
-          </w:tcPr>
-          <w:p>
-            <w:pPr>
-              <w:rPr>
-                <w:noProof/>
-              </w:rPr>
-            </w:pPr>
-            <w:r>
-              <w:rPr>
-                <w:noProof/>
-              </w:rPr>
-              <w:t>ConnectionActive</w:t>
+              <w:right w:val="single" w:sz="12" w:space="0" w:color="auto"/>
+            </w:tcBorders>
+          </w:tcPr>
+          <w:p>
+            <w:pPr>
+              <w:rPr>
+                <w:noProof/>
+              </w:rPr>
+            </w:pPr>
+            <w:r>
+              <w:rPr>
+                <w:noProof/>
+              </w:rPr>
+              <w:t>ConnectionTicketLimit</w:t>
             </w:r>
           </w:p>
         </w:tc>
@@ -2699,21 +2704,20 @@
             <w:tcW w:w="1836" w:type="dxa"/>
             <w:tcBorders>
               <w:left w:val="single" w:sz="12" w:space="0" w:color="auto"/>
-              <w:bottom w:val="single" w:sz="12" w:space="0" w:color="auto"/>
-              <w:right w:val="single" w:sz="12" w:space="0" w:color="auto"/>
-            </w:tcBorders>
-          </w:tcPr>
-          <w:p>
-            <w:pPr>
-              <w:rPr>
-                <w:noProof/>
-              </w:rPr>
-            </w:pPr>
-            <w:r>
-              <w:rPr>
-                <w:noProof/>
-              </w:rPr>
-              <w:t>Connection active or disabled</w:t>
+              <w:right w:val="single" w:sz="12" w:space="0" w:color="auto"/>
+            </w:tcBorders>
+          </w:tcPr>
+          <w:p>
+            <w:pPr>
+              <w:rPr>
+                <w:noProof/>
+              </w:rPr>
+            </w:pPr>
+            <w:r>
+              <w:rPr>
+                <w:noProof/>
+              </w:rPr>
+              <w:t>How many tickets remain for connection</w:t>
             </w:r>
           </w:p>
         </w:tc>
@@ -2722,21 +2726,20 @@
             <w:tcW w:w="1216" w:type="dxa"/>
             <w:tcBorders>
               <w:left w:val="single" w:sz="12" w:space="0" w:color="auto"/>
-              <w:bottom w:val="single" w:sz="12" w:space="0" w:color="auto"/>
-              <w:right w:val="single" w:sz="12" w:space="0" w:color="auto"/>
-            </w:tcBorders>
-          </w:tcPr>
-          <w:p>
-            <w:pPr>
-              <w:rPr>
-                <w:noProof/>
-              </w:rPr>
-            </w:pPr>
-            <w:r>
-              <w:rPr>
-                <w:noProof/>
-              </w:rPr>
-              <w:t>Boolean</w:t>
+              <w:right w:val="single" w:sz="12" w:space="0" w:color="auto"/>
+            </w:tcBorders>
+          </w:tcPr>
+          <w:p>
+            <w:pPr>
+              <w:rPr>
+                <w:noProof/>
+              </w:rPr>
+            </w:pPr>
+            <w:r>
+              <w:rPr>
+                <w:noProof/>
+              </w:rPr>
+              <w:t>Int</w:t>
             </w:r>
           </w:p>
         </w:tc>
@@ -2745,21 +2748,20 @@
             <w:tcW w:w="1152" w:type="dxa"/>
             <w:tcBorders>
               <w:left w:val="single" w:sz="12" w:space="0" w:color="auto"/>
-              <w:bottom w:val="single" w:sz="12" w:space="0" w:color="auto"/>
-              <w:right w:val="single" w:sz="12" w:space="0" w:color="auto"/>
-            </w:tcBorders>
-          </w:tcPr>
-          <w:p>
-            <w:pPr>
-              <w:rPr>
-                <w:noProof/>
-              </w:rPr>
-            </w:pPr>
-            <w:r>
-              <w:rPr>
-                <w:noProof/>
-              </w:rPr>
-              <w:t>1</w:t>
+              <w:right w:val="single" w:sz="12" w:space="0" w:color="auto"/>
+            </w:tcBorders>
+          </w:tcPr>
+          <w:p>
+            <w:pPr>
+              <w:rPr>
+                <w:noProof/>
+              </w:rPr>
+            </w:pPr>
+            <w:r>
+              <w:rPr>
+                <w:noProof/>
+              </w:rPr>
+              <w:t>5</w:t>
             </w:r>
           </w:p>
         </w:tc>
@@ -2788,6 +2790,138 @@
         <w:tc>
           <w:tcPr>
             <w:tcW w:w="1402" w:type="dxa"/>
+            <w:vMerge/>
+            <w:tcBorders>
+              <w:left w:val="single" w:sz="12" w:space="0" w:color="auto"/>
+              <w:bottom w:val="single" w:sz="12" w:space="0" w:color="auto"/>
+              <w:right w:val="single" w:sz="12" w:space="0" w:color="auto"/>
+            </w:tcBorders>
+          </w:tcPr>
+          <w:p>
+            <w:pPr>
+              <w:rPr>
+                <w:noProof/>
+              </w:rPr>
+            </w:pPr>
+          </w:p>
+        </w:tc>
+        <w:tc>
+          <w:tcPr>
+            <w:tcW w:w="2306" w:type="dxa"/>
+            <w:tcBorders>
+              <w:left w:val="single" w:sz="12" w:space="0" w:color="auto"/>
+              <w:bottom w:val="single" w:sz="12" w:space="0" w:color="auto"/>
+              <w:right w:val="single" w:sz="12" w:space="0" w:color="auto"/>
+            </w:tcBorders>
+          </w:tcPr>
+          <w:p>
+            <w:pPr>
+              <w:rPr>
+                <w:noProof/>
+              </w:rPr>
+            </w:pPr>
+            <w:r>
+              <w:rPr>
+                <w:noProof/>
+              </w:rPr>
+              <w:t>ConnectionActive</w:t>
+            </w:r>
+          </w:p>
+        </w:tc>
+        <w:tc>
+          <w:tcPr>
+            <w:tcW w:w="1836" w:type="dxa"/>
+            <w:tcBorders>
+              <w:left w:val="single" w:sz="12" w:space="0" w:color="auto"/>
+              <w:bottom w:val="single" w:sz="12" w:space="0" w:color="auto"/>
+              <w:right w:val="single" w:sz="12" w:space="0" w:color="auto"/>
+            </w:tcBorders>
+          </w:tcPr>
+          <w:p>
+            <w:pPr>
+              <w:rPr>
+                <w:noProof/>
+              </w:rPr>
+            </w:pPr>
+            <w:r>
+              <w:rPr>
+                <w:noProof/>
+              </w:rPr>
+              <w:t>Connection active or disabled</w:t>
+            </w:r>
+          </w:p>
+        </w:tc>
+        <w:tc>
+          <w:tcPr>
+            <w:tcW w:w="1216" w:type="dxa"/>
+            <w:tcBorders>
+              <w:left w:val="single" w:sz="12" w:space="0" w:color="auto"/>
+              <w:bottom w:val="single" w:sz="12" w:space="0" w:color="auto"/>
+              <w:right w:val="single" w:sz="12" w:space="0" w:color="auto"/>
+            </w:tcBorders>
+          </w:tcPr>
+          <w:p>
+            <w:pPr>
+              <w:rPr>
+                <w:noProof/>
+              </w:rPr>
+            </w:pPr>
+            <w:r>
+              <w:rPr>
+                <w:noProof/>
+              </w:rPr>
+              <w:t>Boolean</w:t>
+            </w:r>
+          </w:p>
+        </w:tc>
+        <w:tc>
+          <w:tcPr>
+            <w:tcW w:w="1152" w:type="dxa"/>
+            <w:tcBorders>
+              <w:left w:val="single" w:sz="12" w:space="0" w:color="auto"/>
+              <w:bottom w:val="single" w:sz="12" w:space="0" w:color="auto"/>
+              <w:right w:val="single" w:sz="12" w:space="0" w:color="auto"/>
+            </w:tcBorders>
+          </w:tcPr>
+          <w:p>
+            <w:pPr>
+              <w:rPr>
+                <w:noProof/>
+              </w:rPr>
+            </w:pPr>
+            <w:r>
+              <w:rPr>
+                <w:noProof/>
+              </w:rPr>
+              <w:t>1</w:t>
+            </w:r>
+          </w:p>
+        </w:tc>
+        <w:tc>
+          <w:tcPr>
+            <w:tcW w:w="1581" w:type="dxa"/>
+            <w:vMerge/>
+            <w:tcBorders>
+              <w:left w:val="single" w:sz="12" w:space="0" w:color="auto"/>
+              <w:right w:val="single" w:sz="12" w:space="0" w:color="auto"/>
+            </w:tcBorders>
+          </w:tcPr>
+          <w:p>
+            <w:pPr>
+              <w:rPr>
+                <w:noProof/>
+              </w:rPr>
+            </w:pPr>
+          </w:p>
+        </w:tc>
+      </w:tr>
+      <w:tr>
+        <w:trPr>
+          <w:trHeight w:val="283"/>
+        </w:trPr>
+        <w:tc>
+          <w:tcPr>
+            <w:tcW w:w="1402" w:type="dxa"/>
             <w:vMerge w:val="restart"/>
             <w:tcBorders>
               <w:top w:val="single" w:sz="12" w:space="0" w:color="auto"/>
@@ -2805,6 +2939,7 @@
               <w:rPr>
                 <w:noProof/>
               </w:rPr>
+              <w:lastRenderedPageBreak/>
               <w:t>Payment</w:t>
             </w:r>
           </w:p>
@@ -3341,17 +3476,10 @@
           <w:noProof/>
         </w:rPr>
       </w:pPr>
-      <w:r>
-        <w:rPr>
-          <w:b/>
-          <w:bCs/>
-          <w:noProof/>
-        </w:rPr>
-        <w:t>Data Dictionary for T-Train by Adam M. (P2429405)</w:t>
-      </w:r>
     </w:p>
     <w:sectPr>
-      <w:headerReference w:type="default" r:id="rId6"/>
+      <w:headerReference w:type="default" r:id="rId7"/>
+      <w:footerReference w:type="default" r:id="rId8"/>
       <w:pgSz w:w="11906" w:h="16838"/>
       <w:pgMar w:top="1440" w:right="1440" w:bottom="1440" w:left="1440" w:header="708" w:footer="708" w:gutter="0"/>
       <w:cols w:space="708"/>
@@ -3386,6 +3514,59 @@
 </w:endnotes>
 </file>
 
+<file path=word/footer1.xml><?xml version="1.0" encoding="utf-8"?>
+<w:ftr xmlns:wpc="http://schemas.microsoft.com/office/word/2010/wordprocessingCanvas" xmlns:cx="http://schemas.microsoft.com/office/drawing/2014/chartex" xmlns:cx1="http://schemas.microsoft.com/office/drawing/2015/9/8/chartex" xmlns:cx2="http://schemas.microsoft.com/office/drawing/2015/10/21/chartex" xmlns:cx3="http://schemas.microsoft.com/office/drawing/2016/5/9/chartex" xmlns:cx4="http://schemas.microsoft.com/office/drawing/2016/5/10/chartex" xmlns:cx5="http://schemas.microsoft.com/office/drawing/2016/5/11/chartex" xmlns:cx6="http://schemas.microsoft.com/office/drawing/2016/5/12/chartex" xmlns:cx7="http://schemas.microsoft.com/office/drawing/2016/5/13/chartex" xmlns:cx8="http://schemas.microsoft.com/office/drawing/2016/5/14/chartex" xmlns:mc="http://schemas.openxmlformats.org/markup-compatibility/2006" xmlns:aink="http://schemas.microsoft.com/office/drawing/2016/ink" xmlns:am3d="http://schemas.microsoft.com/office/drawing/2017/model3d" xmlns:o="urn:schemas-microsoft-com:office:office" xmlns:r="http://schemas.openxmlformats.org/officeDocument/2006/relationships" xmlns:m="http://schemas.openxmlformats.org/officeDocument/2006/math" xmlns:v="urn:schemas-microsoft-com:vml" xmlns:wp14="http://schemas.microsoft.com/office/word/2010/wordprocessingDrawing" xmlns:wp="http://schemas.openxmlformats.org/drawingml/2006/wordprocessingDrawing" xmlns:w10="urn:schemas-microsoft-com:office:word" xmlns:w="http://schemas.openxmlformats.org/wordprocessingml/2006/main" xmlns:w14="http://schemas.microsoft.com/office/word/2010/wordml" xmlns:w15="http://schemas.microsoft.com/office/word/2012/wordml" xmlns:w16cex="http://schemas.microsoft.com/office/word/2018/wordml/cex" xmlns:w16cid="http://schemas.microsoft.com/office/word/2016/wordml/cid" xmlns:w16="http://schemas.microsoft.com/office/word/2018/wordml" xmlns:w16se="http://schemas.microsoft.com/office/word/2015/wordml/symex" xmlns:wpg="http://schemas.microsoft.com/office/word/2010/wordprocessingGroup" xmlns:wpi="http://schemas.microsoft.com/office/word/2010/wordprocessingInk" xmlns:wne="http://schemas.microsoft.com/office/word/2006/wordml" xmlns:wps="http://schemas.microsoft.com/office/word/2010/wordprocessingShape" mc:Ignorable="w14 w15 w16se w16cid w16 w16cex wp14">
+  <w:sdt>
+    <w:sdtPr>
+      <w:id w:val="-1040120060"/>
+      <w:docPartObj>
+        <w:docPartGallery w:val="Page Numbers (Bottom of Page)"/>
+        <w:docPartUnique/>
+      </w:docPartObj>
+    </w:sdtPr>
+    <w:sdtEndPr>
+      <w:rPr>
+        <w:noProof/>
+      </w:rPr>
+    </w:sdtEndPr>
+    <w:sdtContent>
+      <w:p>
+        <w:pPr>
+          <w:pStyle w:val="Footer"/>
+          <w:jc w:val="center"/>
+        </w:pPr>
+        <w:r>
+          <w:fldChar w:fldCharType="begin"/>
+        </w:r>
+        <w:r>
+          <w:instrText xml:space="preserve"> PAGE   \* MERGEFORMAT </w:instrText>
+        </w:r>
+        <w:r>
+          <w:fldChar w:fldCharType="separate"/>
+        </w:r>
+        <w:r>
+          <w:rPr>
+            <w:noProof/>
+          </w:rPr>
+          <w:t>2</w:t>
+        </w:r>
+        <w:r>
+          <w:rPr>
+            <w:noProof/>
+          </w:rPr>
+          <w:fldChar w:fldCharType="end"/>
+        </w:r>
+      </w:p>
+    </w:sdtContent>
+  </w:sdt>
+  <w:p>
+    <w:pPr>
+      <w:pStyle w:val="Footer"/>
+    </w:pPr>
+  </w:p>
+</w:ftr>
+</file>
+
 <file path=word/footnotes.xml><?xml version="1.0" encoding="utf-8"?>
 <w:footnotes xmlns:wpc="http://schemas.microsoft.com/office/word/2010/wordprocessingCanvas" xmlns:cx="http://schemas.microsoft.com/office/drawing/2014/chartex" xmlns:cx1="http://schemas.microsoft.com/office/drawing/2015/9/8/chartex" xmlns:cx2="http://schemas.microsoft.com/office/drawing/2015/10/21/chartex" xmlns:cx3="http://schemas.microsoft.com/office/drawing/2016/5/9/chartex" xmlns:cx4="http://schemas.microsoft.com/office/drawing/2016/5/10/chartex" xmlns:cx5="http://schemas.microsoft.com/office/drawing/2016/5/11/chartex" xmlns:cx6="http://schemas.microsoft.com/office/drawing/2016/5/12/chartex" xmlns:cx7="http://schemas.microsoft.com/office/drawing/2016/5/13/chartex" xmlns:cx8="http://schemas.microsoft.com/office/drawing/2016/5/14/chartex" xmlns:mc="http://schemas.openxmlformats.org/markup-compatibility/2006" xmlns:aink="http://schemas.microsoft.com/office/drawing/2016/ink" xmlns:am3d="http://schemas.microsoft.com/office/drawing/2017/model3d" xmlns:o="urn:schemas-microsoft-com:office:office" xmlns:r="http://schemas.openxmlformats.org/officeDocument/2006/relationships" xmlns:m="http://schemas.openxmlformats.org/officeDocument/2006/math" xmlns:v="urn:schemas-microsoft-com:vml" xmlns:wp14="http://schemas.microsoft.com/office/word/2010/wordprocessingDrawing" xmlns:wp="http://schemas.openxmlformats.org/drawingml/2006/wordprocessingDrawing" xmlns:w10="urn:schemas-microsoft-com:office:word" xmlns:w="http://schemas.openxmlformats.org/wordprocessingml/2006/main" xmlns:w14="http://schemas.microsoft.com/office/word/2010/wordml" xmlns:w15="http://schemas.microsoft.com/office/word/2012/wordml" xmlns:w16cex="http://schemas.microsoft.com/office/word/2018/wordml/cex" xmlns:w16cid="http://schemas.microsoft.com/office/word/2016/wordml/cid" xmlns:w16="http://schemas.microsoft.com/office/word/2018/wordml" xmlns:w16se="http://schemas.microsoft.com/office/word/2015/wordml/symex" xmlns:wpg="http://schemas.microsoft.com/office/word/2010/wordprocessingGroup" xmlns:wpi="http://schemas.microsoft.com/office/word/2010/wordprocessingInk" xmlns:wne="http://schemas.microsoft.com/office/word/2006/wordml" xmlns:wps="http://schemas.microsoft.com/office/word/2010/wordprocessingShape" mc:Ignorable="w14 w15 w16se w16cid w16 w16cex wp14">
   <w:footnote w:type="separator" w:id="-1">
@@ -3415,8 +3596,19 @@
 <w:hdr xmlns:wpc="http://schemas.microsoft.com/office/word/2010/wordprocessingCanvas" xmlns:cx="http://schemas.microsoft.com/office/drawing/2014/chartex" xmlns:cx1="http://schemas.microsoft.com/office/drawing/2015/9/8/chartex" xmlns:cx2="http://schemas.microsoft.com/office/drawing/2015/10/21/chartex" xmlns:cx3="http://schemas.microsoft.com/office/drawing/2016/5/9/chartex" xmlns:cx4="http://schemas.microsoft.com/office/drawing/2016/5/10/chartex" xmlns:cx5="http://schemas.microsoft.com/office/drawing/2016/5/11/chartex" xmlns:cx6="http://schemas.microsoft.com/office/drawing/2016/5/12/chartex" xmlns:cx7="http://schemas.microsoft.com/office/drawing/2016/5/13/chartex" xmlns:cx8="http://schemas.microsoft.com/office/drawing/2016/5/14/chartex" xmlns:mc="http://schemas.openxmlformats.org/markup-compatibility/2006" xmlns:aink="http://schemas.microsoft.com/office/drawing/2016/ink" xmlns:am3d="http://schemas.microsoft.com/office/drawing/2017/model3d" xmlns:o="urn:schemas-microsoft-com:office:office" xmlns:r="http://schemas.openxmlformats.org/officeDocument/2006/relationships" xmlns:m="http://schemas.openxmlformats.org/officeDocument/2006/math" xmlns:v="urn:schemas-microsoft-com:vml" xmlns:wp14="http://schemas.microsoft.com/office/word/2010/wordprocessingDrawing" xmlns:wp="http://schemas.openxmlformats.org/drawingml/2006/wordprocessingDrawing" xmlns:w10="urn:schemas-microsoft-com:office:word" xmlns:w="http://schemas.openxmlformats.org/wordprocessingml/2006/main" xmlns:w14="http://schemas.microsoft.com/office/word/2010/wordml" xmlns:w15="http://schemas.microsoft.com/office/word/2012/wordml" xmlns:w16cex="http://schemas.microsoft.com/office/word/2018/wordml/cex" xmlns:w16cid="http://schemas.microsoft.com/office/word/2016/wordml/cid" xmlns:w16="http://schemas.microsoft.com/office/word/2018/wordml" xmlns:w16se="http://schemas.microsoft.com/office/word/2015/wordml/symex" xmlns:wpg="http://schemas.microsoft.com/office/word/2010/wordprocessingGroup" xmlns:wpi="http://schemas.microsoft.com/office/word/2010/wordprocessingInk" xmlns:wne="http://schemas.microsoft.com/office/word/2006/wordml" xmlns:wps="http://schemas.microsoft.com/office/word/2010/wordprocessingShape" mc:Ignorable="w14 w15 w16se w16cid w16 w16cex wp14">
   <w:p>
     <w:pPr>
-      <w:pStyle w:val="Nagwek"/>
+      <w:pStyle w:val="Title"/>
+      <w:ind w:firstLine="720"/>
+      <w:jc w:val="center"/>
+      <w:rPr>
+        <w:lang w:val="pl-PL"/>
+      </w:rPr>
     </w:pPr>
+    <w:r>
+      <w:rPr>
+        <w:lang w:val="pl-PL"/>
+      </w:rPr>
+      <w:t>T-Train: Data Dictionary</w:t>
+    </w:r>
   </w:p>
 </w:hdr>
 </file>
@@ -3816,17 +4008,17 @@
     <w:lsdException w:name="Unresolved Mention" w:semiHidden="1" w:unhideWhenUsed="1"/>
     <w:lsdException w:name="Smart Link" w:semiHidden="1" w:unhideWhenUsed="1"/>
   </w:latentStyles>
-  <w:style w:type="paragraph" w:default="1" w:styleId="Normalny">
+  <w:style w:type="paragraph" w:default="1" w:styleId="Normal">
     <w:name w:val="Normal"/>
     <w:qFormat/>
   </w:style>
-  <w:style w:type="character" w:default="1" w:styleId="Domylnaczcionkaakapitu">
+  <w:style w:type="character" w:default="1" w:styleId="DefaultParagraphFont">
     <w:name w:val="Default Paragraph Font"/>
     <w:uiPriority w:val="1"/>
     <w:semiHidden/>
     <w:unhideWhenUsed/>
   </w:style>
-  <w:style w:type="table" w:default="1" w:styleId="Standardowy">
+  <w:style w:type="table" w:default="1" w:styleId="TableNormal">
     <w:name w:val="Normal Table"/>
     <w:uiPriority w:val="99"/>
     <w:semiHidden/>
@@ -3841,15 +4033,15 @@
       </w:tblCellMar>
     </w:tblPr>
   </w:style>
-  <w:style w:type="numbering" w:default="1" w:styleId="Bezlisty">
+  <w:style w:type="numbering" w:default="1" w:styleId="NoList">
     <w:name w:val="No List"/>
     <w:uiPriority w:val="99"/>
     <w:semiHidden/>
     <w:unhideWhenUsed/>
   </w:style>
-  <w:style w:type="table" w:styleId="Tabela-Siatka">
+  <w:style w:type="table" w:styleId="TableGrid">
     <w:name w:val="Table Grid"/>
-    <w:basedOn w:val="Standardowy"/>
+    <w:basedOn w:val="TableNormal"/>
     <w:uiPriority w:val="39"/>
     <w:rsid w:val="00E03954"/>
     <w:pPr>
@@ -3866,10 +4058,10 @@
       </w:tblBorders>
     </w:tblPr>
   </w:style>
-  <w:style w:type="paragraph" w:styleId="Nagwek">
+  <w:style w:type="paragraph" w:styleId="Header">
     <w:name w:val="header"/>
-    <w:basedOn w:val="Normalny"/>
-    <w:link w:val="NagwekZnak"/>
+    <w:basedOn w:val="Normal"/>
+    <w:link w:val="HeaderChar"/>
     <w:uiPriority w:val="99"/>
     <w:unhideWhenUsed/>
     <w:rsid w:val="00D34626"/>
@@ -3881,17 +4073,17 @@
       <w:spacing w:after="0" w:line="240" w:lineRule="auto"/>
     </w:pPr>
   </w:style>
-  <w:style w:type="character" w:customStyle="1" w:styleId="NagwekZnak">
-    <w:name w:val="Nagłówek Znak"/>
-    <w:basedOn w:val="Domylnaczcionkaakapitu"/>
-    <w:link w:val="Nagwek"/>
+  <w:style w:type="character" w:customStyle="1" w:styleId="HeaderChar">
+    <w:name w:val="Header Char"/>
+    <w:basedOn w:val="DefaultParagraphFont"/>
+    <w:link w:val="Header"/>
     <w:uiPriority w:val="99"/>
     <w:rsid w:val="00D34626"/>
   </w:style>
-  <w:style w:type="paragraph" w:styleId="Stopka">
+  <w:style w:type="paragraph" w:styleId="Footer">
     <w:name w:val="footer"/>
-    <w:basedOn w:val="Normalny"/>
-    <w:link w:val="StopkaZnak"/>
+    <w:basedOn w:val="Normal"/>
+    <w:link w:val="FooterChar"/>
     <w:uiPriority w:val="99"/>
     <w:unhideWhenUsed/>
     <w:rsid w:val="00D34626"/>
@@ -3903,12 +4095,46 @@
       <w:spacing w:after="0" w:line="240" w:lineRule="auto"/>
     </w:pPr>
   </w:style>
-  <w:style w:type="character" w:customStyle="1" w:styleId="StopkaZnak">
-    <w:name w:val="Stopka Znak"/>
-    <w:basedOn w:val="Domylnaczcionkaakapitu"/>
-    <w:link w:val="Stopka"/>
+  <w:style w:type="character" w:customStyle="1" w:styleId="FooterChar">
+    <w:name w:val="Footer Char"/>
+    <w:basedOn w:val="DefaultParagraphFont"/>
+    <w:link w:val="Footer"/>
     <w:uiPriority w:val="99"/>
     <w:rsid w:val="00D34626"/>
+  </w:style>
+  <w:style w:type="paragraph" w:styleId="Title">
+    <w:name w:val="Title"/>
+    <w:basedOn w:val="Normal"/>
+    <w:next w:val="Normal"/>
+    <w:link w:val="TitleChar"/>
+    <w:uiPriority w:val="10"/>
+    <w:qFormat/>
+    <w:rsid w:val="00B446D3"/>
+    <w:pPr>
+      <w:spacing w:after="0" w:line="240" w:lineRule="auto"/>
+      <w:contextualSpacing/>
+    </w:pPr>
+    <w:rPr>
+      <w:rFonts w:asciiTheme="majorHAnsi" w:eastAsiaTheme="majorEastAsia" w:hAnsiTheme="majorHAnsi" w:cstheme="majorBidi"/>
+      <w:spacing w:val="-10"/>
+      <w:kern w:val="28"/>
+      <w:sz w:val="56"/>
+      <w:szCs w:val="56"/>
+    </w:rPr>
+  </w:style>
+  <w:style w:type="character" w:customStyle="1" w:styleId="TitleChar">
+    <w:name w:val="Title Char"/>
+    <w:basedOn w:val="DefaultParagraphFont"/>
+    <w:link w:val="Title"/>
+    <w:uiPriority w:val="10"/>
+    <w:rsid w:val="00B446D3"/>
+    <w:rPr>
+      <w:rFonts w:asciiTheme="majorHAnsi" w:eastAsiaTheme="majorEastAsia" w:hAnsiTheme="majorHAnsi" w:cstheme="majorBidi"/>
+      <w:spacing w:val="-10"/>
+      <w:kern w:val="28"/>
+      <w:sz w:val="56"/>
+      <w:szCs w:val="56"/>
+    </w:rPr>
   </w:style>
 </w:styles>
 </file>
@@ -4206,4 +4432,16 @@
     </a:ext>
   </a:extLst>
 </a:theme>
+</file>
+
+<file path=customXml/item1.xml><?xml version="1.0" encoding="utf-8"?>
+<b:Sources xmlns:b="http://schemas.openxmlformats.org/officeDocument/2006/bibliography" xmlns="http://schemas.openxmlformats.org/officeDocument/2006/bibliography" SelectedStyle="\APASixthEditionOfficeOnline.xsl" StyleName="APA" Version="6"/>
+</file>
+
+<file path=customXml/itemProps1.xml><?xml version="1.0" encoding="utf-8"?>
+<ds:datastoreItem xmlns:ds="http://schemas.openxmlformats.org/officeDocument/2006/customXml" ds:itemID="{2AADEB0A-A224-4C14-BFA4-EF1A78C5AD2B}">
+  <ds:schemaRefs>
+    <ds:schemaRef ds:uri="http://schemas.openxmlformats.org/officeDocument/2006/bibliography"/>
+  </ds:schemaRefs>
+</ds:datastoreItem>
 </file>
</xml_diff>